<commit_message>
This is a new test
</commit_message>
<xml_diff>
--- a/Michael Fortier.docx
+++ b/Michael Fortier.docx
@@ -31,7 +31,44 @@
     </w:p>
     <w:p>
       <w:r>
-        <w:t>-When you want to add a new file in the repository go to the folder that is saved in documents or wherever you specified when downloading and add the files here.</w:t>
+        <w:t xml:space="preserve">-When you want to add a new file in the repository go to the folder that is saved in documents or wherever you specified when downloading </w:t>
+      </w:r>
+      <w:proofErr w:type="spellStart"/>
+      <w:r>
+        <w:t>Github</w:t>
+      </w:r>
+      <w:proofErr w:type="spellEnd"/>
+      <w:r>
+        <w:t xml:space="preserve"> </w:t>
+      </w:r>
+      <w:r>
+        <w:t>and add the files here.</w:t>
+      </w:r>
+    </w:p>
+    <w:p>
+      <w:r>
+        <w:t>-Next click on the get hub button on your desktop.  This will take you to the main page for the repository that you check which will be mikefortier01/cs2402012.</w:t>
+      </w:r>
+    </w:p>
+    <w:p>
+      <w:r>
+        <w:t>-Once you get here there is a button at the top that says uncommitted changes</w:t>
+      </w:r>
+      <w:r>
+        <w:t>.  Click on this button and this will bring up a place for you to say what your commit entails.</w:t>
+      </w:r>
+      <w:r>
+        <w:t xml:space="preserve">  Once you have done this you go to sync which is at the top of the screen.  Once it is synced it has a check next to the sync button.</w:t>
+      </w:r>
+    </w:p>
+    <w:p>
+      <w:r>
+        <w:t>-Once you have done this click on get hub, there will now be a new file added to the repository.</w:t>
+      </w:r>
+    </w:p>
+    <w:p>
+      <w:r>
+        <w:t>-</w:t>
       </w:r>
       <w:bookmarkStart w:id="0" w:name="_GoBack"/>
       <w:bookmarkEnd w:id="0"/>

</xml_diff>